<commit_message>
Update 2. Use Case Descriptions Iteration 2.docx
</commit_message>
<xml_diff>
--- a/Iteration 2/Final/Final Analysis/2. Use Case Descriptions Iteration 2.docx
+++ b/Iteration 2/Final/Final Analysis/2. Use Case Descriptions Iteration 2.docx
@@ -1037,6 +1037,8 @@
             <w:r>
               <w:t>, System will display an error to that resource can’t be booked</w:t>
             </w:r>
+            <w:bookmarkStart w:id="0" w:name="_GoBack"/>
+            <w:bookmarkEnd w:id="0"/>
           </w:p>
           <w:p>
             <w:r>
@@ -1796,7 +1798,19 @@
               <w:t xml:space="preserve"> </w:t>
             </w:r>
             <w:r>
-              <w:t>Dispatcher drags a work order from work order list into a technicia's schedule in the gantt chart</w:t>
+              <w:t xml:space="preserve">Dispatcher drags a work order from work order list into a </w:t>
+            </w:r>
+            <w:r>
+              <w:t xml:space="preserve"> </w:t>
+            </w:r>
+            <w:r>
+              <w:t>technician</w:t>
+            </w:r>
+            <w:r>
+              <w:t xml:space="preserve">'s </w:t>
+            </w:r>
+            <w:r>
+              <w:t>schedule in the gantt chart</w:t>
             </w:r>
           </w:p>
           <w:p/>
@@ -1911,7 +1925,22 @@
               <w:rPr>
                 <w:lang w:val="en-CA" w:eastAsia="en-CA"/>
               </w:rPr>
-              <w:t>System validates changes to the gantt chart matching resource availability and work order requirements</w:t>
+              <w:t xml:space="preserve">System validates changes to the gantt chart matching </w:t>
+            </w:r>
+            <w:r>
+              <w:t xml:space="preserve"> </w:t>
+            </w:r>
+            <w:r>
+              <w:t>technician</w:t>
+            </w:r>
+            <w:r>
+              <w:t xml:space="preserve">'s </w:t>
+            </w:r>
+            <w:r>
+              <w:rPr>
+                <w:lang w:val="en-CA" w:eastAsia="en-CA"/>
+              </w:rPr>
+              <w:t>availability and work order requirements</w:t>
             </w:r>
           </w:p>
           <w:p>
@@ -3830,7 +3859,13 @@
               <w:t xml:space="preserve"> </w:t>
             </w:r>
             <w:r>
-              <w:t>Dispatcher clicks cancel on a work order in a resource's schedule</w:t>
+              <w:t xml:space="preserve">Dispatcher clicks cancel on a work order in a </w:t>
+            </w:r>
+            <w:r>
+              <w:t>technician</w:t>
+            </w:r>
+            <w:r>
+              <w:t>'s schedule</w:t>
             </w:r>
             <w:r>
               <w:t>’s on hover task information</w:t>
@@ -3959,7 +3994,22 @@
               <w:rPr>
                 <w:lang w:val="en-CA" w:eastAsia="en-CA"/>
               </w:rPr>
-              <w:t xml:space="preserve"> System displays Work Order still in resource's schedule</w:t>
+              <w:t xml:space="preserve"> System displays Work Order still in </w:t>
+            </w:r>
+            <w:r>
+              <w:t xml:space="preserve"> </w:t>
+            </w:r>
+            <w:r>
+              <w:t>technician</w:t>
+            </w:r>
+            <w:r>
+              <w:t xml:space="preserve">'s </w:t>
+            </w:r>
+            <w:r>
+              <w:rPr>
+                <w:lang w:val="en-CA" w:eastAsia="en-CA"/>
+              </w:rPr>
+              <w:t>schedule</w:t>
             </w:r>
           </w:p>
           <w:p>
@@ -3981,20 +4031,53 @@
               <w:rPr>
                 <w:lang w:val="en-CA" w:eastAsia="en-CA"/>
               </w:rPr>
-              <w:t>2.1 System unschedules resource from work order</w:t>
-            </w:r>
-          </w:p>
-          <w:p>
-            <w:pPr>
-              <w:rPr>
-                <w:lang w:val="en-CA" w:eastAsia="en-CA"/>
-              </w:rPr>
-            </w:pPr>
-            <w:r>
-              <w:rPr>
-                <w:lang w:val="en-CA" w:eastAsia="en-CA"/>
-              </w:rPr>
-              <w:t>2.3 System displays schedule with work order no longer scheduled to resource</w:t>
+              <w:t>2.1 System un</w:t>
+            </w:r>
+            <w:r>
+              <w:rPr>
+                <w:lang w:val="en-CA" w:eastAsia="en-CA"/>
+              </w:rPr>
+              <w:t>-</w:t>
+            </w:r>
+            <w:r>
+              <w:rPr>
+                <w:lang w:val="en-CA" w:eastAsia="en-CA"/>
+              </w:rPr>
+              <w:t xml:space="preserve">schedules </w:t>
+            </w:r>
+            <w:r>
+              <w:t xml:space="preserve"> </w:t>
+            </w:r>
+            <w:r>
+              <w:t>technician</w:t>
+            </w:r>
+            <w:r>
+              <w:t xml:space="preserve">'s </w:t>
+            </w:r>
+            <w:r>
+              <w:rPr>
+                <w:lang w:val="en-CA" w:eastAsia="en-CA"/>
+              </w:rPr>
+              <w:t>from work order</w:t>
+            </w:r>
+          </w:p>
+          <w:p>
+            <w:pPr>
+              <w:rPr>
+                <w:lang w:val="en-CA" w:eastAsia="en-CA"/>
+              </w:rPr>
+            </w:pPr>
+            <w:r>
+              <w:rPr>
+                <w:lang w:val="en-CA" w:eastAsia="en-CA"/>
+              </w:rPr>
+              <w:t xml:space="preserve">2.3 System displays schedule with work order no longer scheduled to </w:t>
+            </w:r>
+            <w:r>
+              <w:t xml:space="preserve"> </w:t>
+            </w:r>
+            <w:r>
+              <w:t>technician</w:t>
             </w:r>
           </w:p>
         </w:tc>
@@ -7941,10 +8024,7 @@
         </w:tabs>
       </w:pPr>
     </w:p>
-    <w:p>
-      <w:bookmarkStart w:id="0" w:name="_GoBack"/>
-      <w:bookmarkEnd w:id="0"/>
-    </w:p>
+    <w:p/>
     <w:sectPr>
       <w:pgSz w:w="12240" w:h="15840"/>
       <w:pgMar w:top="1440" w:right="1440" w:bottom="1440" w:left="1440" w:header="720" w:footer="720" w:gutter="0"/>

</xml_diff>